<commit_message>
updated flow for scenarios, added good-candidate-object nouns, made list of potential operations
</commit_message>
<xml_diff>
--- a/Browse theater.docx
+++ b/Browse theater.docx
@@ -8,42 +8,310 @@
       </w:r>
     </w:p>
     <w:p>
-      <w:pPr>
-        <w:pStyle w:val="ListParagraph"/>
-        <w:numPr>
-          <w:ilvl w:val="0"/>
-          <w:numId w:val="1"/>
-        </w:numPr>
-      </w:pPr>
-      <w:r>
-        <w:t>Either type of user can search the app to display all the movie theaters near them and can select one to see what movies are featured there. Once a theater is specified, they will be able to ch</w:t>
-      </w:r>
-      <w:r>
-        <w:t>o</w:t>
-      </w:r>
-      <w:r>
-        <w:t xml:space="preserve">ose a movie, each movie may have a different time and theater number that it is being shown in. user must specify which time and location they want. </w:t>
-      </w:r>
-    </w:p>
-    <w:p>
-      <w:pPr>
-        <w:pStyle w:val="ListParagraph"/>
-        <w:numPr>
-          <w:ilvl w:val="0"/>
-          <w:numId w:val="1"/>
-        </w:numPr>
-      </w:pPr>
+      <w:r>
+        <w:t>Th</w:t>
+      </w:r>
+      <w:r>
+        <w:t>is is the</w:t>
+      </w:r>
+      <w:r>
+        <w:t xml:space="preserve"> first </w:t>
+      </w:r>
+      <w:r>
+        <w:t xml:space="preserve">use </w:t>
+      </w:r>
+      <w:r>
+        <w:t>case;</w:t>
+      </w:r>
+      <w:r>
+        <w:t xml:space="preserve"> a </w:t>
+      </w:r>
+      <w:r>
+        <w:rPr>
+          <w:u w:val="single"/>
+        </w:rPr>
+        <w:t>user</w:t>
+      </w:r>
+      <w:r>
+        <w:t xml:space="preserve"> is to select a </w:t>
+      </w:r>
+      <w:r>
+        <w:rPr>
+          <w:u w:val="single"/>
+        </w:rPr>
+        <w:t>theater</w:t>
+      </w:r>
+      <w:r>
+        <w:t xml:space="preserve">.  </w:t>
+      </w:r>
+      <w:r>
+        <w:t xml:space="preserve">Both types of users, </w:t>
+      </w:r>
+      <w:r>
+        <w:rPr>
+          <w:u w:val="single"/>
+        </w:rPr>
+        <w:t>regular</w:t>
+      </w:r>
+      <w:r>
+        <w:t xml:space="preserve"> and </w:t>
+      </w:r>
+      <w:r>
+        <w:rPr>
+          <w:u w:val="single"/>
+        </w:rPr>
+        <w:t>registered</w:t>
+      </w:r>
+      <w:r>
+        <w:t xml:space="preserve">, </w:t>
+      </w:r>
+      <w:r>
+        <w:t>can</w:t>
+      </w:r>
+      <w:r>
+        <w:t xml:space="preserve"> choose </w:t>
+      </w:r>
+      <w:r>
+        <w:rPr>
+          <w:u w:val="single"/>
+        </w:rPr>
+        <w:t>movie theater locations</w:t>
+      </w:r>
+      <w:r>
+        <w:t xml:space="preserve">.  </w:t>
+      </w:r>
+      <w:r>
+        <w:rPr>
+          <w:u w:val="single"/>
+        </w:rPr>
+        <w:t>Users</w:t>
+      </w:r>
+      <w:r>
+        <w:t xml:space="preserve"> will start the process</w:t>
+      </w:r>
+      <w:r>
+        <w:t xml:space="preserve"> of going to see a </w:t>
+      </w:r>
+      <w:r>
+        <w:rPr>
+          <w:u w:val="single"/>
+        </w:rPr>
+        <w:t>movie</w:t>
+      </w:r>
+      <w:r>
+        <w:t xml:space="preserve"> by clicking a button which will display a </w:t>
+      </w:r>
+      <w:r>
+        <w:rPr>
+          <w:u w:val="single"/>
+        </w:rPr>
+        <w:t>list</w:t>
+      </w:r>
+      <w:r>
+        <w:t xml:space="preserve"> of</w:t>
+      </w:r>
+      <w:r>
+        <w:t xml:space="preserve"> locations that are the nearest </w:t>
+      </w:r>
+      <w:r>
+        <w:t xml:space="preserve">to the </w:t>
+      </w:r>
+      <w:r>
+        <w:rPr>
+          <w:u w:val="single"/>
+        </w:rPr>
+        <w:t>user</w:t>
+      </w:r>
+      <w:r>
+        <w:t>, with the close</w:t>
+      </w:r>
+      <w:r>
+        <w:t>st being near the top</w:t>
+      </w:r>
+      <w:r>
+        <w:t>.</w:t>
+      </w:r>
+      <w:r>
+        <w:t xml:space="preserve">  </w:t>
+      </w:r>
+      <w:r>
+        <w:rPr>
+          <w:u w:val="single"/>
+        </w:rPr>
+        <w:t>Users</w:t>
+      </w:r>
+      <w:r>
+        <w:t xml:space="preserve"> also have the option to manually search for the</w:t>
+      </w:r>
+      <w:r>
+        <w:t xml:space="preserve"> theater they desire.</w:t>
+      </w:r>
+      <w:r>
+        <w:t xml:space="preserve">  Only one </w:t>
+      </w:r>
+      <w:r>
+        <w:rPr>
+          <w:u w:val="single"/>
+        </w:rPr>
+        <w:t>location</w:t>
+      </w:r>
       <w:r>
         <w:t xml:space="preserve"> </w:t>
       </w:r>
       <w:r>
-        <w:t>A</w:t>
-      </w:r>
-      <w:r>
-        <w:t>fter</w:t>
-      </w:r>
-      <w:r>
-        <w:t xml:space="preserve"> the movie is selected the user will be prompted to choose a specific show time</w:t>
+        <w:t>can</w:t>
+      </w:r>
+      <w:r>
+        <w:t xml:space="preserve"> be selected in order to move forward.</w:t>
+      </w:r>
+      <w:r>
+        <w:t xml:space="preserve"> Once a </w:t>
+      </w:r>
+      <w:bookmarkStart w:id="0" w:name="_GoBack"/>
+      <w:r>
+        <w:rPr>
+          <w:u w:val="single"/>
+        </w:rPr>
+        <w:t>theater</w:t>
+      </w:r>
+      <w:r>
+        <w:t xml:space="preserve"> </w:t>
+      </w:r>
+      <w:bookmarkEnd w:id="0"/>
+      <w:r>
+        <w:t xml:space="preserve">is selected </w:t>
+      </w:r>
+      <w:r>
+        <w:t>user will move onto the next use case, Browse Movie.</w:t>
+      </w:r>
+    </w:p>
+    <w:p/>
+    <w:p>
+      <w:r>
+        <w:t>List of nouns:</w:t>
+      </w:r>
+    </w:p>
+    <w:p>
+      <w:r>
+        <w:t xml:space="preserve">Regular User, Registered </w:t>
+      </w:r>
+      <w:proofErr w:type="gramStart"/>
+      <w:r>
+        <w:t xml:space="preserve">User, </w:t>
+      </w:r>
+      <w:r>
+        <w:t xml:space="preserve"> movie</w:t>
+      </w:r>
+      <w:proofErr w:type="gramEnd"/>
+      <w:r>
+        <w:t xml:space="preserve"> </w:t>
+      </w:r>
+      <w:r>
+        <w:t>theater</w:t>
+      </w:r>
+      <w:r>
+        <w:t xml:space="preserve"> location</w:t>
+      </w:r>
+      <w:r>
+        <w:t xml:space="preserve">, </w:t>
+      </w:r>
+      <w:r>
+        <w:t>Movie</w:t>
+      </w:r>
+      <w:r>
+        <w:t xml:space="preserve">, theater, </w:t>
+      </w:r>
+      <w:proofErr w:type="spellStart"/>
+      <w:r>
+        <w:t>Theater</w:t>
+      </w:r>
+      <w:r>
+        <w:t>List</w:t>
+      </w:r>
+      <w:proofErr w:type="spellEnd"/>
+    </w:p>
+    <w:p/>
+    <w:p>
+      <w:r>
+        <w:t>List of possible operations:</w:t>
+      </w:r>
+    </w:p>
+    <w:p>
+      <w:proofErr w:type="spellStart"/>
+      <w:proofErr w:type="gramStart"/>
+      <w:r>
+        <w:t>getTheaterName</w:t>
+      </w:r>
+      <w:proofErr w:type="spellEnd"/>
+      <w:r>
+        <w:t>(</w:t>
+      </w:r>
+      <w:proofErr w:type="gramEnd"/>
+      <w:r>
+        <w:t>)</w:t>
+      </w:r>
+    </w:p>
+    <w:p>
+      <w:proofErr w:type="spellStart"/>
+      <w:proofErr w:type="gramStart"/>
+      <w:r>
+        <w:t>getDistance</w:t>
+      </w:r>
+      <w:proofErr w:type="spellEnd"/>
+      <w:r>
+        <w:t>(</w:t>
+      </w:r>
+      <w:proofErr w:type="gramEnd"/>
+      <w:r>
+        <w:t>)</w:t>
+      </w:r>
+    </w:p>
+    <w:p>
+      <w:proofErr w:type="spellStart"/>
+      <w:proofErr w:type="gramStart"/>
+      <w:r>
+        <w:t>getTheaterList</w:t>
+      </w:r>
+      <w:proofErr w:type="spellEnd"/>
+      <w:r>
+        <w:t>(</w:t>
+      </w:r>
+      <w:proofErr w:type="gramEnd"/>
+      <w:r>
+        <w:t>)</w:t>
+      </w:r>
+    </w:p>
+    <w:p>
+      <w:proofErr w:type="spellStart"/>
+      <w:proofErr w:type="gramStart"/>
+      <w:r>
+        <w:t>addTheater</w:t>
+      </w:r>
+      <w:proofErr w:type="spellEnd"/>
+      <w:r>
+        <w:t>(</w:t>
+      </w:r>
+      <w:proofErr w:type="gramEnd"/>
+      <w:r>
+        <w:t>)</w:t>
+      </w:r>
+      <w:r>
+        <w:t xml:space="preserve">  (like adding to a cart)</w:t>
+      </w:r>
+    </w:p>
+    <w:p>
+      <w:proofErr w:type="spellStart"/>
+      <w:proofErr w:type="gramStart"/>
+      <w:r>
+        <w:t>searchTheater</w:t>
+      </w:r>
+      <w:proofErr w:type="spellEnd"/>
+      <w:r>
+        <w:t>(</w:t>
+      </w:r>
+      <w:proofErr w:type="gramEnd"/>
+      <w:r>
+        <w:t>)</w:t>
       </w:r>
     </w:p>
     <w:p/>
@@ -54,57 +322,254 @@
       </w:r>
     </w:p>
     <w:p>
-      <w:pPr>
-        <w:pStyle w:val="ListParagraph"/>
-        <w:numPr>
-          <w:ilvl w:val="0"/>
-          <w:numId w:val="2"/>
-        </w:numPr>
-      </w:pPr>
-      <w:r>
-        <w:t xml:space="preserve">Either type of user can search for a certain movie, once searched for the movie title will display a list of different locations and times where this movie is available to view.  </w:t>
-      </w:r>
-    </w:p>
-    <w:p>
-      <w:pPr>
-        <w:pStyle w:val="ListParagraph"/>
-        <w:numPr>
-          <w:ilvl w:val="0"/>
-          <w:numId w:val="2"/>
-        </w:numPr>
-      </w:pPr>
-      <w:r>
-        <w:t>Once movie is selected along with the location, proceed to step number 3 of the browse theater scenario</w:t>
-      </w:r>
+      <w:r>
+        <w:t xml:space="preserve">After use case Browse </w:t>
+      </w:r>
+      <w:r>
+        <w:rPr>
+          <w:u w:val="single"/>
+        </w:rPr>
+        <w:t>Theater</w:t>
+      </w:r>
+      <w:r>
+        <w:t xml:space="preserve"> has been completed</w:t>
+      </w:r>
+      <w:r>
+        <w:t>,</w:t>
+      </w:r>
+      <w:r>
+        <w:t xml:space="preserve"> </w:t>
+      </w:r>
+      <w:r>
+        <w:t>a new screen will appear with a</w:t>
+      </w:r>
+      <w:r>
+        <w:t xml:space="preserve"> </w:t>
+      </w:r>
+      <w:r>
+        <w:rPr>
+          <w:u w:val="single"/>
+        </w:rPr>
+        <w:t>list of movies</w:t>
+      </w:r>
+      <w:r>
+        <w:t xml:space="preserve"> </w:t>
+      </w:r>
+      <w:r>
+        <w:t xml:space="preserve">that are currently being shown at that </w:t>
+      </w:r>
+      <w:r>
+        <w:rPr>
+          <w:u w:val="single"/>
+        </w:rPr>
+        <w:t>theater</w:t>
+      </w:r>
+      <w:r>
+        <w:t xml:space="preserve">. </w:t>
+      </w:r>
+      <w:r>
+        <w:t xml:space="preserve">Both types of </w:t>
+      </w:r>
+      <w:r>
+        <w:rPr>
+          <w:u w:val="single"/>
+        </w:rPr>
+        <w:t>users</w:t>
+      </w:r>
+      <w:r>
+        <w:t xml:space="preserve"> will see the same</w:t>
+      </w:r>
+      <w:r>
+        <w:t xml:space="preserve"> screen.</w:t>
+      </w:r>
+      <w:r>
+        <w:t xml:space="preserve"> Each </w:t>
+      </w:r>
+      <w:r>
+        <w:rPr>
+          <w:u w:val="single"/>
+        </w:rPr>
+        <w:t>movie</w:t>
+      </w:r>
+      <w:r>
+        <w:t xml:space="preserve"> </w:t>
+      </w:r>
+      <w:r>
+        <w:t xml:space="preserve">could have several </w:t>
+      </w:r>
+      <w:r>
+        <w:t>times that it is being shown</w:t>
+      </w:r>
+      <w:r>
+        <w:t xml:space="preserve"> </w:t>
+      </w:r>
+      <w:r>
+        <w:t xml:space="preserve">and could </w:t>
+      </w:r>
+      <w:r>
+        <w:t xml:space="preserve">be viewed in </w:t>
+      </w:r>
+      <w:r>
+        <w:t>different</w:t>
+      </w:r>
+      <w:r>
+        <w:t xml:space="preserve"> </w:t>
+      </w:r>
+      <w:r>
+        <w:rPr>
+          <w:u w:val="single"/>
+        </w:rPr>
+        <w:t>theaters</w:t>
+      </w:r>
+      <w:r>
+        <w:t xml:space="preserve"> at the same time.  User must pick a </w:t>
+      </w:r>
+      <w:r>
+        <w:rPr>
+          <w:u w:val="single"/>
+        </w:rPr>
+        <w:t>movie</w:t>
+      </w:r>
+      <w:r>
+        <w:t xml:space="preserve"> </w:t>
+      </w:r>
+      <w:r>
+        <w:t>in order</w:t>
+      </w:r>
+      <w:r>
+        <w:t xml:space="preserve"> to proceed to </w:t>
+      </w:r>
+      <w:r>
+        <w:t>further</w:t>
+      </w:r>
+      <w:r>
+        <w:t xml:space="preserve">.  Once </w:t>
+      </w:r>
+      <w:r>
+        <w:t xml:space="preserve">a </w:t>
+      </w:r>
+      <w:r>
+        <w:rPr>
+          <w:u w:val="single"/>
+        </w:rPr>
+        <w:t>movie</w:t>
+      </w:r>
+      <w:r>
+        <w:t xml:space="preserve"> is selected </w:t>
+      </w:r>
+      <w:r>
+        <w:rPr>
+          <w:u w:val="single"/>
+        </w:rPr>
+        <w:t>user</w:t>
+      </w:r>
+      <w:r>
+        <w:t xml:space="preserve"> will move forward to the use case </w:t>
+      </w:r>
+      <w:r>
+        <w:t xml:space="preserve">view </w:t>
+      </w:r>
+      <w:r>
+        <w:rPr>
+          <w:u w:val="single"/>
+        </w:rPr>
+        <w:t>showtimes</w:t>
+      </w:r>
+      <w:r>
+        <w:t>.</w:t>
+      </w:r>
+    </w:p>
+    <w:p>
+      <w:r>
+        <w:t>List of nouns:</w:t>
+      </w:r>
+    </w:p>
+    <w:p>
+      <w:r>
+        <w:t xml:space="preserve">Regular </w:t>
+      </w:r>
+      <w:r>
+        <w:t>User</w:t>
+      </w:r>
+      <w:r>
+        <w:t>, Registered User</w:t>
+      </w:r>
+      <w:r>
+        <w:t xml:space="preserve">, Theater, </w:t>
+      </w:r>
+      <w:proofErr w:type="spellStart"/>
+      <w:r>
+        <w:t>MovieList</w:t>
+      </w:r>
+      <w:proofErr w:type="spellEnd"/>
+      <w:r>
+        <w:t>, Movie</w:t>
+      </w:r>
+      <w:r>
+        <w:t xml:space="preserve">, </w:t>
+      </w:r>
+      <w:proofErr w:type="spellStart"/>
+      <w:r>
+        <w:t>showTime</w:t>
+      </w:r>
+      <w:proofErr w:type="spellEnd"/>
     </w:p>
     <w:p/>
     <w:p>
       <w:r>
-        <w:t>Since you should be able to either search to find where a specific movie is playing or what movies are playing at a certain theater, the browse movies, and browse theaters have interchangeable parts.</w:t>
+        <w:t>List of possible operations:</w:t>
+      </w:r>
+    </w:p>
+    <w:p>
+      <w:proofErr w:type="spellStart"/>
+      <w:proofErr w:type="gramStart"/>
+      <w:r>
+        <w:t>getMovieList</w:t>
+      </w:r>
+      <w:proofErr w:type="spellEnd"/>
+      <w:r>
+        <w:t>(</w:t>
+      </w:r>
+      <w:proofErr w:type="gramEnd"/>
+      <w:r>
+        <w:t>)</w:t>
+      </w:r>
+    </w:p>
+    <w:p>
+      <w:proofErr w:type="spellStart"/>
+      <w:proofErr w:type="gramStart"/>
+      <w:r>
+        <w:t>addMovie</w:t>
+      </w:r>
+      <w:proofErr w:type="spellEnd"/>
+      <w:r>
+        <w:t>(</w:t>
+      </w:r>
+      <w:proofErr w:type="gramEnd"/>
+      <w:r>
+        <w:t>)  (like adding to a cart)</w:t>
+      </w:r>
+    </w:p>
+    <w:p>
+      <w:proofErr w:type="spellStart"/>
+      <w:proofErr w:type="gramStart"/>
+      <w:r>
+        <w:t>displayMovies</w:t>
+      </w:r>
+      <w:proofErr w:type="spellEnd"/>
+      <w:r>
+        <w:t>(</w:t>
+      </w:r>
+      <w:proofErr w:type="gramEnd"/>
+      <w:r>
+        <w:t>)</w:t>
       </w:r>
     </w:p>
     <w:p/>
     <w:p/>
-    <w:p>
-      <w:r>
-        <w:t>Describe how the movie are displayed</w:t>
-      </w:r>
-      <w:r>
-        <w:t xml:space="preserve"> ie list or grid</w:t>
-      </w:r>
-    </w:p>
-    <w:p>
-      <w:r>
-        <w:t>Pick theater first</w:t>
-      </w:r>
-    </w:p>
-    <w:p>
-      <w:r>
-        <w:t>Movie second</w:t>
-      </w:r>
-      <w:bookmarkStart w:id="0" w:name="_GoBack"/>
-      <w:bookmarkEnd w:id="0"/>
-    </w:p>
+    <w:p/>
+    <w:p/>
+    <w:p/>
     <w:sectPr>
       <w:pgSz w:w="12240" w:h="15840"/>
       <w:pgMar w:top="1440" w:right="1440" w:bottom="1440" w:left="1440" w:header="708" w:footer="708" w:gutter="0"/>

</xml_diff>

<commit_message>
fixed timeline in scenarios
</commit_message>
<xml_diff>
--- a/Browse theater.docx
+++ b/Browse theater.docx
@@ -9,22 +9,10 @@
     </w:p>
     <w:p>
       <w:r>
-        <w:t>Th</w:t>
-      </w:r>
-      <w:r>
-        <w:t>is is the</w:t>
-      </w:r>
-      <w:r>
-        <w:t xml:space="preserve"> first </w:t>
-      </w:r>
-      <w:r>
-        <w:t xml:space="preserve">use </w:t>
-      </w:r>
-      <w:r>
-        <w:t>case;</w:t>
-      </w:r>
-      <w:r>
-        <w:t xml:space="preserve"> a </w:t>
+        <w:t>A user may start this use case either with or without completing the view movies use case. A</w:t>
+      </w:r>
+      <w:r>
+        <w:t xml:space="preserve"> </w:t>
       </w:r>
       <w:r>
         <w:rPr>
@@ -162,7 +150,13 @@
         <w:t xml:space="preserve"> is selected </w:t>
       </w:r>
       <w:r>
-        <w:t>user will move onto the next use case, Browse Movie.</w:t>
+        <w:t>user will move onto the next use case, Browse Movie</w:t>
+      </w:r>
+      <w:r>
+        <w:t>, or if the movie has been selected another use case such as reserve seats</w:t>
+      </w:r>
+      <w:r>
+        <w:t>.</w:t>
       </w:r>
     </w:p>
     <w:p/>
@@ -176,318 +170,312 @@
         <w:t xml:space="preserve">Regular User, Registered User, </w:t>
       </w:r>
       <w:r>
-        <w:t xml:space="preserve">movie </w:t>
-      </w:r>
-      <w:r>
+        <w:t>Movie</w:t>
+      </w:r>
+      <w:r>
+        <w:t>, theater, Theater</w:t>
+      </w:r>
+      <w:r>
+        <w:t xml:space="preserve"> </w:t>
+      </w:r>
+      <w:r>
+        <w:t>List</w:t>
+      </w:r>
+    </w:p>
+    <w:p/>
+    <w:p>
+      <w:r>
+        <w:t>List of possible operations:</w:t>
+      </w:r>
+    </w:p>
+    <w:p>
+      <w:r>
+        <w:t>Get-theatername</w:t>
+      </w:r>
+    </w:p>
+    <w:p>
+      <w:r>
+        <w:t>Get-theaterlist</w:t>
+      </w:r>
+    </w:p>
+    <w:p>
+      <w:r>
+        <w:t>Select-theater</w:t>
+      </w:r>
+    </w:p>
+    <w:p>
+      <w:r>
+        <w:t>Search-fortheatername</w:t>
+      </w:r>
+      <w:r>
+        <w:t>s</w:t>
+      </w:r>
+    </w:p>
+    <w:p>
+      <w:r>
+        <w:t>Show-theaterlist</w:t>
+      </w:r>
+    </w:p>
+    <w:p>
+      <w:r>
+        <w:t>Show-</w:t>
+      </w:r>
+      <w:r>
+        <w:t>theatername</w:t>
+      </w:r>
+    </w:p>
+    <w:p/>
+    <w:p/>
+    <w:p/>
+    <w:p/>
+    <w:p/>
+    <w:p/>
+    <w:p/>
+    <w:p/>
+    <w:p/>
+    <w:p/>
+    <w:p/>
+    <w:p/>
+    <w:p>
+      <w:r>
+        <w:lastRenderedPageBreak/>
+        <w:t>Browse movies-</w:t>
+      </w:r>
+    </w:p>
+    <w:p>
+      <w:r>
+        <w:t>This use case</w:t>
+      </w:r>
+      <w:r>
+        <w:t xml:space="preserve"> can be started </w:t>
+      </w:r>
+      <w:r>
+        <w:t xml:space="preserve">by </w:t>
+      </w:r>
+      <w:r>
+        <w:t xml:space="preserve">either </w:t>
+      </w:r>
+      <w:r>
+        <w:t>completing the browse theater prior</w:t>
+      </w:r>
+      <w:r>
+        <w:t xml:space="preserve"> to starting this, or without having a theater selected.</w:t>
+      </w:r>
+      <w:r>
+        <w:t xml:space="preserve">  A</w:t>
+      </w:r>
+      <w:r>
+        <w:t xml:space="preserve"> new screen will appear </w:t>
+      </w:r>
+      <w:r>
+        <w:t>giving the User the option of seeing</w:t>
+      </w:r>
+      <w:r>
+        <w:t xml:space="preserve"> a</w:t>
+      </w:r>
+      <w:r>
+        <w:t xml:space="preserve"> </w:t>
+      </w:r>
+      <w:r>
+        <w:rPr>
+          <w:u w:val="single"/>
+        </w:rPr>
+        <w:t>list of movies</w:t>
+      </w:r>
+      <w:r>
+        <w:t xml:space="preserve"> </w:t>
+      </w:r>
+      <w:r>
+        <w:t xml:space="preserve">that are currently being shown at that </w:t>
+      </w:r>
+      <w:r>
+        <w:rPr>
+          <w:u w:val="single"/>
+        </w:rPr>
         <w:t>theater</w:t>
       </w:r>
       <w:r>
-        <w:t xml:space="preserve"> location</w:t>
-      </w:r>
-      <w:r>
-        <w:t xml:space="preserve">, </w:t>
-      </w:r>
-      <w:r>
-        <w:t>Movie</w:t>
-      </w:r>
-      <w:r>
-        <w:t>, theater, Theater</w:t>
-      </w:r>
-      <w:r>
-        <w:t>List</w:t>
-      </w:r>
-    </w:p>
-    <w:p/>
-    <w:p>
-      <w:r>
-        <w:t>List of possible operations:</w:t>
-      </w:r>
-    </w:p>
-    <w:p>
-      <w:r>
-        <w:t>Get-theatername</w:t>
-      </w:r>
-    </w:p>
-    <w:p>
-      <w:r>
-        <w:t>Get-theaterlist</w:t>
-      </w:r>
-    </w:p>
-    <w:p>
-      <w:r>
-        <w:t>Select-theater</w:t>
-      </w:r>
-    </w:p>
-    <w:p>
-      <w:r>
-        <w:t>Search-fortheatername</w:t>
-      </w:r>
-      <w:r>
-        <w:t>s</w:t>
-      </w:r>
-    </w:p>
-    <w:p>
-      <w:r>
-        <w:t>Show-theaterlist</w:t>
-      </w:r>
-    </w:p>
-    <w:p>
-      <w:r>
-        <w:t>Show-</w:t>
-      </w:r>
-      <w:r>
-        <w:t>theatername</w:t>
-      </w:r>
-    </w:p>
-    <w:p/>
-    <w:p>
-      <w:r>
-        <w:t>Browse movies-</w:t>
-      </w:r>
-    </w:p>
-    <w:p>
-      <w:r>
-        <w:t xml:space="preserve">After use case Browse </w:t>
-      </w:r>
-      <w:r>
-        <w:rPr>
-          <w:u w:val="single"/>
-        </w:rPr>
-        <w:t>Theater</w:t>
-      </w:r>
-      <w:r>
-        <w:t xml:space="preserve"> has been completed</w:t>
-      </w:r>
-      <w:r>
-        <w:t>,</w:t>
+        <w:t xml:space="preserve">, or to manually search the name of a </w:t>
+      </w:r>
+      <w:r>
+        <w:rPr>
+          <w:u w:val="single"/>
+        </w:rPr>
+        <w:t>m</w:t>
+      </w:r>
+      <w:r>
+        <w:rPr>
+          <w:u w:val="single"/>
+        </w:rPr>
+        <w:t>ovie</w:t>
+      </w:r>
+      <w:r>
+        <w:t>.</w:t>
       </w:r>
       <w:r>
         <w:t xml:space="preserve"> </w:t>
       </w:r>
       <w:r>
-        <w:t xml:space="preserve">a new screen will appear </w:t>
-      </w:r>
-      <w:r>
-        <w:t>giving the User the option of seeing</w:t>
-      </w:r>
-      <w:r>
-        <w:t xml:space="preserve"> a</w:t>
+        <w:t xml:space="preserve">Both types of </w:t>
+      </w:r>
+      <w:r>
+        <w:rPr>
+          <w:u w:val="single"/>
+        </w:rPr>
+        <w:t>users</w:t>
+      </w:r>
+      <w:r>
+        <w:t xml:space="preserve"> will see the same</w:t>
+      </w:r>
+      <w:r>
+        <w:t xml:space="preserve"> screen</w:t>
+      </w:r>
+      <w:r>
+        <w:t>.</w:t>
+      </w:r>
+      <w:r>
+        <w:t xml:space="preserve">  All movies will </w:t>
+      </w:r>
+      <w:r>
+        <w:t xml:space="preserve">display a check mark </w:t>
+      </w:r>
+      <w:r>
+        <w:t xml:space="preserve">to indicate </w:t>
+      </w:r>
+      <w:r>
+        <w:t>whether</w:t>
+      </w:r>
+      <w:r>
+        <w:t xml:space="preserve"> registered users are able to</w:t>
+      </w:r>
+      <w:r>
+        <w:t xml:space="preserve"> have early access to select the movie before regular users.</w:t>
       </w:r>
       <w:r>
         <w:t xml:space="preserve"> </w:t>
       </w:r>
       <w:r>
-        <w:rPr>
-          <w:u w:val="single"/>
-        </w:rPr>
-        <w:t>list of movies</w:t>
-      </w:r>
-      <w:r>
         <w:t xml:space="preserve"> </w:t>
       </w:r>
       <w:r>
-        <w:t xml:space="preserve">that are currently being shown at that </w:t>
-      </w:r>
-      <w:r>
-        <w:rPr>
-          <w:u w:val="single"/>
-        </w:rPr>
-        <w:t>theater</w:t>
-      </w:r>
-      <w:r>
-        <w:t xml:space="preserve">, or to manually search the name of a </w:t>
-      </w:r>
-      <w:r>
-        <w:rPr>
-          <w:u w:val="single"/>
-        </w:rPr>
-        <w:t>m</w:t>
-      </w:r>
-      <w:r>
-        <w:rPr>
-          <w:u w:val="single"/>
-        </w:rPr>
-        <w:t>ovie</w:t>
+        <w:t>No check mark means that all users can select the movie at the same time.</w:t>
+      </w:r>
+      <w:r>
+        <w:t xml:space="preserve"> </w:t>
+      </w:r>
+      <w:r>
+        <w:t xml:space="preserve">  As a regular user </w:t>
+      </w:r>
+      <w:r>
+        <w:t xml:space="preserve">if the movie does not </w:t>
+      </w:r>
+      <w:r>
+        <w:t>have</w:t>
+      </w:r>
+      <w:r>
+        <w:t xml:space="preserve"> a checkmark</w:t>
+      </w:r>
+      <w:r>
+        <w:t xml:space="preserve"> </w:t>
+      </w:r>
+      <w:r>
+        <w:t>them they may proceed as normal.</w:t>
+      </w:r>
+      <w:r>
+        <w:t xml:space="preserve"> </w:t>
+      </w:r>
+      <w:r>
+        <w:t xml:space="preserve">Each </w:t>
+      </w:r>
+      <w:r>
+        <w:rPr>
+          <w:u w:val="single"/>
+        </w:rPr>
+        <w:t>movie</w:t>
+      </w:r>
+      <w:r>
+        <w:t xml:space="preserve"> </w:t>
+      </w:r>
+      <w:r>
+        <w:t xml:space="preserve">could have several </w:t>
+      </w:r>
+      <w:r>
+        <w:t>times that it is being shown</w:t>
+      </w:r>
+      <w:r>
+        <w:t xml:space="preserve"> </w:t>
+      </w:r>
+      <w:r>
+        <w:t xml:space="preserve">and could </w:t>
+      </w:r>
+      <w:r>
+        <w:t xml:space="preserve">be viewed in </w:t>
+      </w:r>
+      <w:r>
+        <w:t>different</w:t>
+      </w:r>
+      <w:r>
+        <w:t xml:space="preserve"> </w:t>
+      </w:r>
+      <w:r>
+        <w:rPr>
+          <w:u w:val="single"/>
+        </w:rPr>
+        <w:t>theaters</w:t>
+      </w:r>
+      <w:r>
+        <w:t xml:space="preserve"> at the same time.  User must pick a </w:t>
+      </w:r>
+      <w:r>
+        <w:rPr>
+          <w:u w:val="single"/>
+        </w:rPr>
+        <w:t>movie</w:t>
+      </w:r>
+      <w:r>
+        <w:t xml:space="preserve"> </w:t>
+      </w:r>
+      <w:r>
+        <w:t>in order</w:t>
+      </w:r>
+      <w:r>
+        <w:t xml:space="preserve"> to proceed to </w:t>
+      </w:r>
+      <w:r>
+        <w:t>further</w:t>
       </w:r>
       <w:r>
         <w:t>.</w:t>
       </w:r>
       <w:r>
-        <w:t xml:space="preserve"> </w:t>
-      </w:r>
-      <w:r>
-        <w:t xml:space="preserve">Both types of </w:t>
-      </w:r>
-      <w:r>
-        <w:rPr>
-          <w:u w:val="single"/>
-        </w:rPr>
-        <w:t>users</w:t>
-      </w:r>
-      <w:r>
-        <w:t xml:space="preserve"> will see the same</w:t>
-      </w:r>
-      <w:r>
-        <w:t xml:space="preserve"> screen</w:t>
-      </w:r>
-      <w:r>
-        <w:t>.</w:t>
-      </w:r>
-      <w:r>
-        <w:t xml:space="preserve">  All movies will </w:t>
-      </w:r>
-      <w:r>
-        <w:t xml:space="preserve">display a check mark </w:t>
-      </w:r>
-      <w:r>
-        <w:t xml:space="preserve">to indicate </w:t>
-      </w:r>
-      <w:r>
-        <w:t>whether</w:t>
-      </w:r>
-      <w:r>
-        <w:t xml:space="preserve"> registered users are able to</w:t>
-      </w:r>
-      <w:r>
-        <w:t xml:space="preserve"> have early access to select the movie before regular users.</w:t>
-      </w:r>
-      <w:r>
-        <w:t xml:space="preserve"> </w:t>
-      </w:r>
-      <w:r>
-        <w:t xml:space="preserve"> </w:t>
-      </w:r>
-      <w:r>
-        <w:t>No check mark means that all users can select the movie at the same time.</w:t>
-      </w:r>
-      <w:r>
-        <w:t xml:space="preserve"> </w:t>
-      </w:r>
-      <w:r>
-        <w:t xml:space="preserve">  As a regular user </w:t>
-      </w:r>
-      <w:r>
-        <w:t xml:space="preserve">if the movie does not </w:t>
-      </w:r>
-      <w:r>
-        <w:t>have</w:t>
-      </w:r>
-      <w:r>
-        <w:t xml:space="preserve"> a checkmark</w:t>
-      </w:r>
-      <w:r>
-        <w:t xml:space="preserve"> </w:t>
-      </w:r>
-      <w:r>
-        <w:t>them they may proceed as normal.</w:t>
+        <w:t xml:space="preserve">  </w:t>
+      </w:r>
+      <w:r>
+        <w:t xml:space="preserve">Once </w:t>
+      </w:r>
+      <w:r>
+        <w:t xml:space="preserve">a </w:t>
+      </w:r>
+      <w:r>
+        <w:rPr>
+          <w:u w:val="single"/>
+        </w:rPr>
+        <w:t>movie</w:t>
+      </w:r>
+      <w:r>
+        <w:t xml:space="preserve"> is selected </w:t>
+      </w:r>
+      <w:r>
+        <w:rPr>
+          <w:u w:val="single"/>
+        </w:rPr>
+        <w:t xml:space="preserve">the </w:t>
+      </w:r>
+      <w:r>
+        <w:t>User can move to select a showtime, or the theater if not previously selected.</w:t>
       </w:r>
       <w:bookmarkStart w:id="0" w:name="_GoBack"/>
       <w:bookmarkEnd w:id="0"/>
-      <w:r>
-        <w:t xml:space="preserve"> </w:t>
-      </w:r>
-      <w:r>
-        <w:t xml:space="preserve">Each </w:t>
-      </w:r>
-      <w:r>
-        <w:rPr>
-          <w:u w:val="single"/>
-        </w:rPr>
-        <w:t>movie</w:t>
-      </w:r>
-      <w:r>
-        <w:t xml:space="preserve"> </w:t>
-      </w:r>
-      <w:r>
-        <w:t xml:space="preserve">could have several </w:t>
-      </w:r>
-      <w:r>
-        <w:t>times that it is being shown</w:t>
-      </w:r>
-      <w:r>
-        <w:t xml:space="preserve"> </w:t>
-      </w:r>
-      <w:r>
-        <w:t xml:space="preserve">and could </w:t>
-      </w:r>
-      <w:r>
-        <w:t xml:space="preserve">be viewed in </w:t>
-      </w:r>
-      <w:r>
-        <w:t>different</w:t>
-      </w:r>
-      <w:r>
-        <w:t xml:space="preserve"> </w:t>
-      </w:r>
-      <w:r>
-        <w:rPr>
-          <w:u w:val="single"/>
-        </w:rPr>
-        <w:t>theaters</w:t>
-      </w:r>
-      <w:r>
-        <w:t xml:space="preserve"> at the same time.  User must pick a </w:t>
-      </w:r>
-      <w:r>
-        <w:rPr>
-          <w:u w:val="single"/>
-        </w:rPr>
-        <w:t>movie</w:t>
-      </w:r>
-      <w:r>
-        <w:t xml:space="preserve"> </w:t>
-      </w:r>
-      <w:r>
-        <w:t>in order</w:t>
-      </w:r>
-      <w:r>
-        <w:t xml:space="preserve"> to proceed to </w:t>
-      </w:r>
-      <w:r>
-        <w:t>further</w:t>
-      </w:r>
-      <w:r>
-        <w:t>.</w:t>
-      </w:r>
-      <w:r>
-        <w:t xml:space="preserve">  </w:t>
-      </w:r>
-      <w:r>
-        <w:t xml:space="preserve">Once </w:t>
-      </w:r>
-      <w:r>
-        <w:t xml:space="preserve">a </w:t>
-      </w:r>
-      <w:r>
-        <w:rPr>
-          <w:u w:val="single"/>
-        </w:rPr>
-        <w:t>movie</w:t>
-      </w:r>
-      <w:r>
-        <w:t xml:space="preserve"> is selected </w:t>
-      </w:r>
-      <w:r>
-        <w:rPr>
-          <w:u w:val="single"/>
-        </w:rPr>
-        <w:t>user</w:t>
-      </w:r>
-      <w:r>
-        <w:t xml:space="preserve"> will move forward to the use case </w:t>
-      </w:r>
-      <w:r>
-        <w:t xml:space="preserve">view </w:t>
-      </w:r>
-      <w:r>
-        <w:rPr>
-          <w:u w:val="single"/>
-        </w:rPr>
-        <w:t>showtimes</w:t>
-      </w:r>
-      <w:r>
-        <w:t>.</w:t>
-      </w:r>
     </w:p>
     <w:p>
       <w:r>
@@ -532,7 +520,6 @@
     </w:p>
     <w:p>
       <w:r>
-        <w:lastRenderedPageBreak/>
         <w:t>Show-movies</w:t>
       </w:r>
     </w:p>
@@ -1152,7 +1139,6 @@
   <w:style w:type="character" w:default="1" w:styleId="DefaultParagraphFont">
     <w:name w:val="Default Paragraph Font"/>
     <w:uiPriority w:val="1"/>
-    <w:semiHidden/>
     <w:unhideWhenUsed/>
   </w:style>
   <w:style w:type="table" w:default="1" w:styleId="TableNormal">

</xml_diff>